<commit_message>
adding regression model, finish formatting
</commit_message>
<xml_diff>
--- a/writeup/Draft.docx
+++ b/writeup/Draft.docx
@@ -109,7 +109,10 @@
         <w:t>Both data sets address the issue of immigrants to US, segmented by country and state of origin. Note that the US Census Bureau data covers all immigrants *living* in US in that particular year, while the Homeland Security data covers immigrants *moving* to US in that year. Therefore, there is strong connection between the two datasets, yet the Homeland Security sample population is only part of the US Census Bureau sample population.</w:t>
       </w:r>
     </w:p>
-    <w:p/>
+    <w:p>
+      <w:bookmarkStart w:id="0" w:name="_GoBack"/>
+      <w:bookmarkEnd w:id="0"/>
+    </w:p>
     <w:p>
       <w:r>
         <w:t>**#Data Storage and Cleaning: for TF only, will not be shown to users**</w:t>
@@ -197,9 +200,106 @@
       <w:r>
         <w:t>All data loading is finished at this stage</w:t>
       </w:r>
-      <w:bookmarkStart w:id="0" w:name="_GoBack"/>
-      <w:bookmarkEnd w:id="0"/>
-    </w:p>
+    </w:p>
+    <w:p/>
+    <w:p/>
+    <w:p>
+      <w:pPr>
+        <w:shd w:val="clear" w:color="auto" w:fill="FFFFFF"/>
+        <w:spacing w:before="300" w:after="150"/>
+        <w:outlineLvl w:val="0"/>
+        <w:rPr>
+          <w:rFonts w:ascii="Helvetica Neue" w:eastAsia="Times New Roman" w:hAnsi="Helvetica Neue" w:cs="Times New Roman"/>
+          <w:i/>
+          <w:iCs/>
+          <w:color w:val="333333"/>
+          <w:kern w:val="36"/>
+          <w:sz w:val="54"/>
+          <w:szCs w:val="54"/>
+        </w:rPr>
+      </w:pPr>
+      <w:r>
+        <w:rPr>
+          <w:rFonts w:ascii="Helvetica Neue" w:eastAsia="Times New Roman" w:hAnsi="Helvetica Neue" w:cs="Times New Roman"/>
+          <w:i/>
+          <w:iCs/>
+          <w:color w:val="333333"/>
+          <w:kern w:val="36"/>
+          <w:sz w:val="54"/>
+          <w:szCs w:val="54"/>
+        </w:rPr>
+        <w:t>C</w:t>
+      </w:r>
+      <w:r>
+        <w:rPr>
+          <w:rFonts w:ascii="Helvetica Neue" w:eastAsia="Times New Roman" w:hAnsi="Helvetica Neue" w:cs="Times New Roman"/>
+          <w:i/>
+          <w:iCs/>
+          <w:color w:val="333333"/>
+          <w:kern w:val="36"/>
+          <w:sz w:val="54"/>
+          <w:szCs w:val="54"/>
+        </w:rPr>
+        <w:t>ountries</w:t>
+      </w:r>
+    </w:p>
+    <w:p>
+      <w:pPr>
+        <w:shd w:val="clear" w:color="auto" w:fill="FFFFFF"/>
+        <w:spacing w:before="300" w:after="150"/>
+        <w:outlineLvl w:val="0"/>
+        <w:rPr>
+          <w:rFonts w:ascii="Helvetica Neue" w:eastAsia="Times New Roman" w:hAnsi="Helvetica Neue" w:cs="Times New Roman"/>
+          <w:i/>
+          <w:iCs/>
+          <w:color w:val="333333"/>
+          <w:kern w:val="36"/>
+          <w:sz w:val="54"/>
+          <w:szCs w:val="54"/>
+        </w:rPr>
+      </w:pPr>
+    </w:p>
+    <w:p>
+      <w:pPr>
+        <w:shd w:val="clear" w:color="auto" w:fill="FFFFFF"/>
+        <w:spacing w:before="300" w:after="150"/>
+        <w:outlineLvl w:val="0"/>
+        <w:rPr>
+          <w:rFonts w:ascii="Helvetica Neue" w:eastAsia="Times New Roman" w:hAnsi="Helvetica Neue" w:cs="Times New Roman"/>
+          <w:color w:val="333333"/>
+          <w:kern w:val="36"/>
+          <w:sz w:val="54"/>
+          <w:szCs w:val="54"/>
+        </w:rPr>
+      </w:pPr>
+      <w:r>
+        <w:rPr>
+          <w:rFonts w:ascii="Helvetica Neue" w:eastAsia="Times New Roman" w:hAnsi="Helvetica Neue" w:cs="Times New Roman"/>
+          <w:i/>
+          <w:iCs/>
+          <w:color w:val="333333"/>
+          <w:kern w:val="36"/>
+          <w:sz w:val="54"/>
+          <w:szCs w:val="54"/>
+        </w:rPr>
+        <w:t xml:space="preserve">Helvetica </w:t>
+      </w:r>
+      <w:proofErr w:type="spellStart"/>
+      <w:r>
+        <w:rPr>
+          <w:rFonts w:ascii="Helvetica Neue" w:eastAsia="Times New Roman" w:hAnsi="Helvetica Neue" w:cs="Times New Roman"/>
+          <w:i/>
+          <w:iCs/>
+          <w:color w:val="333333"/>
+          <w:kern w:val="36"/>
+          <w:sz w:val="54"/>
+          <w:szCs w:val="54"/>
+        </w:rPr>
+        <w:t>neue</w:t>
+      </w:r>
+      <w:proofErr w:type="spellEnd"/>
+    </w:p>
+    <w:p/>
     <w:sectPr>
       <w:pgSz w:w="12240" w:h="15840"/>
       <w:pgMar w:top="1440" w:right="1440" w:bottom="1440" w:left="1440" w:header="720" w:footer="720" w:gutter="0"/>
@@ -605,6 +705,26 @@
     <w:name w:val="Normal"/>
     <w:qFormat/>
   </w:style>
+  <w:style w:type="paragraph" w:styleId="Heading1">
+    <w:name w:val="heading 1"/>
+    <w:basedOn w:val="Normal"/>
+    <w:link w:val="Heading1Char"/>
+    <w:uiPriority w:val="9"/>
+    <w:qFormat/>
+    <w:rsid w:val="00B607E2"/>
+    <w:pPr>
+      <w:spacing w:before="100" w:beforeAutospacing="1" w:after="100" w:afterAutospacing="1"/>
+      <w:outlineLvl w:val="0"/>
+    </w:pPr>
+    <w:rPr>
+      <w:rFonts w:ascii="Times New Roman" w:eastAsia="Times New Roman" w:hAnsi="Times New Roman" w:cs="Times New Roman"/>
+      <w:b/>
+      <w:bCs/>
+      <w:kern w:val="36"/>
+      <w:sz w:val="48"/>
+      <w:szCs w:val="48"/>
+    </w:rPr>
+  </w:style>
   <w:style w:type="character" w:default="1" w:styleId="DefaultParagraphFont">
     <w:name w:val="Default Paragraph Font"/>
     <w:uiPriority w:val="1"/>
@@ -631,6 +751,32 @@
     <w:uiPriority w:val="99"/>
     <w:semiHidden/>
     <w:unhideWhenUsed/>
+  </w:style>
+  <w:style w:type="character" w:customStyle="1" w:styleId="Heading1Char">
+    <w:name w:val="Heading 1 Char"/>
+    <w:basedOn w:val="DefaultParagraphFont"/>
+    <w:link w:val="Heading1"/>
+    <w:uiPriority w:val="9"/>
+    <w:rsid w:val="00B607E2"/>
+    <w:rPr>
+      <w:rFonts w:ascii="Times New Roman" w:eastAsia="Times New Roman" w:hAnsi="Times New Roman" w:cs="Times New Roman"/>
+      <w:b/>
+      <w:bCs/>
+      <w:kern w:val="36"/>
+      <w:sz w:val="48"/>
+      <w:szCs w:val="48"/>
+    </w:rPr>
+  </w:style>
+  <w:style w:type="character" w:styleId="Emphasis">
+    <w:name w:val="Emphasis"/>
+    <w:basedOn w:val="DefaultParagraphFont"/>
+    <w:uiPriority w:val="20"/>
+    <w:qFormat/>
+    <w:rsid w:val="00B607E2"/>
+    <w:rPr>
+      <w:i/>
+      <w:iCs/>
+    </w:rPr>
   </w:style>
 </w:styles>
 </file>

</xml_diff>